<commit_message>
added new manuscript drafts
</commit_message>
<xml_diff>
--- a/reports/01_temperature_prisons_paper/words/03_Nature_Sustainability/15_additional_documentation/21339_1_attach_13_2887.docx
+++ b/reports/01_temperature_prisons_paper/words/03_Nature_Sustainability/15_additional_documentation/21339_1_attach_13_2887.docx
@@ -712,7 +712,51 @@
                 <w:lang w:eastAsia="en-GB"/>
                 <w14:ligatures w14:val="none"/>
               </w:rPr>
-              <w:t>We have done this.</w:t>
+              <w:t>We</w:t>
+            </w:r>
+            <w:r>
+              <w:rPr>
+                <w:rFonts w:ascii="Arial" w:eastAsia="Times New Roman" w:hAnsi="Arial" w:cs="Arial"/>
+                <w:kern w:val="0"/>
+                <w:sz w:val="16"/>
+                <w:szCs w:val="16"/>
+                <w:lang w:eastAsia="en-GB"/>
+                <w14:ligatures w14:val="none"/>
+              </w:rPr>
+              <w:t xml:space="preserve"> accept this revised title and</w:t>
+            </w:r>
+            <w:r>
+              <w:rPr>
+                <w:rFonts w:ascii="Arial" w:eastAsia="Times New Roman" w:hAnsi="Arial" w:cs="Arial"/>
+                <w:kern w:val="0"/>
+                <w:sz w:val="16"/>
+                <w:szCs w:val="16"/>
+                <w:lang w:eastAsia="en-GB"/>
+                <w14:ligatures w14:val="none"/>
+              </w:rPr>
+              <w:t xml:space="preserve"> have</w:t>
+            </w:r>
+            <w:r>
+              <w:rPr>
+                <w:rFonts w:ascii="Arial" w:eastAsia="Times New Roman" w:hAnsi="Arial" w:cs="Arial"/>
+                <w:kern w:val="0"/>
+                <w:sz w:val="16"/>
+                <w:szCs w:val="16"/>
+                <w:lang w:eastAsia="en-GB"/>
+                <w14:ligatures w14:val="none"/>
+              </w:rPr>
+              <w:t xml:space="preserve"> included the revised title in the manuscript files</w:t>
+            </w:r>
+            <w:r>
+              <w:rPr>
+                <w:rFonts w:ascii="Arial" w:eastAsia="Times New Roman" w:hAnsi="Arial" w:cs="Arial"/>
+                <w:kern w:val="0"/>
+                <w:sz w:val="16"/>
+                <w:szCs w:val="16"/>
+                <w:lang w:eastAsia="en-GB"/>
+                <w14:ligatures w14:val="none"/>
+              </w:rPr>
+              <w:t>.</w:t>
             </w:r>
           </w:p>
         </w:tc>
@@ -847,7 +891,73 @@
                 <w:lang w:eastAsia="en-GB"/>
                 <w14:ligatures w14:val="none"/>
               </w:rPr>
-              <w:t>We have done this.</w:t>
+              <w:t xml:space="preserve">We accept this revised </w:t>
+            </w:r>
+            <w:r>
+              <w:rPr>
+                <w:rFonts w:ascii="Arial" w:eastAsia="Times New Roman" w:hAnsi="Arial" w:cs="Arial"/>
+                <w:kern w:val="0"/>
+                <w:sz w:val="16"/>
+                <w:szCs w:val="16"/>
+                <w:lang w:eastAsia="en-GB"/>
+                <w14:ligatures w14:val="none"/>
+              </w:rPr>
+              <w:t>abstract</w:t>
+            </w:r>
+            <w:r>
+              <w:rPr>
+                <w:rFonts w:ascii="Arial" w:eastAsia="Times New Roman" w:hAnsi="Arial" w:cs="Arial"/>
+                <w:kern w:val="0"/>
+                <w:sz w:val="16"/>
+                <w:szCs w:val="16"/>
+                <w:lang w:eastAsia="en-GB"/>
+                <w14:ligatures w14:val="none"/>
+              </w:rPr>
+              <w:t xml:space="preserve"> and have included the revised </w:t>
+            </w:r>
+            <w:r>
+              <w:rPr>
+                <w:rFonts w:ascii="Arial" w:eastAsia="Times New Roman" w:hAnsi="Arial" w:cs="Arial"/>
+                <w:kern w:val="0"/>
+                <w:sz w:val="16"/>
+                <w:szCs w:val="16"/>
+                <w:lang w:eastAsia="en-GB"/>
+                <w14:ligatures w14:val="none"/>
+              </w:rPr>
+              <w:t>abstract</w:t>
+            </w:r>
+            <w:r>
+              <w:rPr>
+                <w:rFonts w:ascii="Arial" w:eastAsia="Times New Roman" w:hAnsi="Arial" w:cs="Arial"/>
+                <w:kern w:val="0"/>
+                <w:sz w:val="16"/>
+                <w:szCs w:val="16"/>
+                <w:lang w:eastAsia="en-GB"/>
+                <w14:ligatures w14:val="none"/>
+              </w:rPr>
+              <w:t xml:space="preserve"> in the </w:t>
+            </w:r>
+            <w:r>
+              <w:rPr>
+                <w:rFonts w:ascii="Arial" w:eastAsia="Times New Roman" w:hAnsi="Arial" w:cs="Arial"/>
+                <w:kern w:val="0"/>
+                <w:sz w:val="16"/>
+                <w:szCs w:val="16"/>
+                <w:lang w:eastAsia="en-GB"/>
+                <w14:ligatures w14:val="none"/>
+              </w:rPr>
+              <w:t xml:space="preserve">main </w:t>
+            </w:r>
+            <w:r>
+              <w:rPr>
+                <w:rFonts w:ascii="Arial" w:eastAsia="Times New Roman" w:hAnsi="Arial" w:cs="Arial"/>
+                <w:kern w:val="0"/>
+                <w:sz w:val="16"/>
+                <w:szCs w:val="16"/>
+                <w:lang w:eastAsia="en-GB"/>
+                <w14:ligatures w14:val="none"/>
+              </w:rPr>
+              <w:t>manuscript.</w:t>
             </w:r>
           </w:p>
         </w:tc>
@@ -960,7 +1070,7 @@
                 <w:lang w:eastAsia="en-GB"/>
                 <w14:ligatures w14:val="none"/>
               </w:rPr>
-              <w:t>We would suggest</w:t>
+              <w:t>May we suggest</w:t>
             </w:r>
             <w:r>
               <w:rPr>
@@ -1021,19 +1131,17 @@
               </w:rPr>
               <w:t xml:space="preserve">An increasingly warm climate can result in more intense, </w:t>
             </w:r>
-            <w:proofErr w:type="gramStart"/>
-            <w:r>
-              <w:rPr>
-                <w:rFonts w:ascii="Arial" w:eastAsia="Times New Roman" w:hAnsi="Arial" w:cs="Arial"/>
-                <w:kern w:val="0"/>
-                <w:sz w:val="16"/>
-                <w:szCs w:val="16"/>
-                <w:lang w:eastAsia="en-GB"/>
-                <w14:ligatures w14:val="none"/>
-              </w:rPr>
-              <w:t>frequent</w:t>
-            </w:r>
-            <w:proofErr w:type="gramEnd"/>
+            <w:r>
+              <w:rPr>
+                <w:rFonts w:ascii="Arial" w:eastAsia="Times New Roman" w:hAnsi="Arial" w:cs="Arial"/>
+                <w:kern w:val="0"/>
+                <w:sz w:val="16"/>
+                <w:szCs w:val="16"/>
+                <w:lang w:eastAsia="en-GB"/>
+                <w14:ligatures w14:val="none"/>
+              </w:rPr>
+              <w:t>frequent,</w:t>
+            </w:r>
             <w:r>
               <w:rPr>
                 <w:rFonts w:ascii="Arial" w:eastAsia="Times New Roman" w:hAnsi="Arial" w:cs="Arial"/>
@@ -1941,6 +2049,61 @@
                 <w14:ligatures w14:val="none"/>
               </w:rPr>
             </w:pPr>
+            <w:r>
+              <w:rPr>
+                <w:rFonts w:ascii="Arial" w:eastAsia="Times New Roman" w:hAnsi="Arial" w:cs="Arial"/>
+                <w:kern w:val="0"/>
+                <w:sz w:val="16"/>
+                <w:szCs w:val="16"/>
+                <w:lang w:eastAsia="en-GB"/>
+                <w14:ligatures w14:val="none"/>
+              </w:rPr>
+              <w:t xml:space="preserve">We have </w:t>
+            </w:r>
+            <w:r>
+              <w:rPr>
+                <w:rFonts w:ascii="Arial" w:eastAsia="Times New Roman" w:hAnsi="Arial" w:cs="Arial"/>
+                <w:kern w:val="0"/>
+                <w:sz w:val="16"/>
+                <w:szCs w:val="16"/>
+                <w:lang w:eastAsia="en-GB"/>
+                <w14:ligatures w14:val="none"/>
+              </w:rPr>
+              <w:t xml:space="preserve">submitted </w:t>
+            </w:r>
+            <w:r>
+              <w:rPr>
+                <w:rFonts w:ascii="Arial" w:eastAsia="Times New Roman" w:hAnsi="Arial" w:cs="Arial"/>
+                <w:kern w:val="0"/>
+                <w:sz w:val="16"/>
+                <w:szCs w:val="16"/>
+                <w:lang w:eastAsia="en-GB"/>
+                <w14:ligatures w14:val="none"/>
+              </w:rPr>
+              <w:t xml:space="preserve">2 Figures </w:t>
+            </w:r>
+            <w:r>
+              <w:rPr>
+                <w:rFonts w:ascii="Arial" w:eastAsia="Times New Roman" w:hAnsi="Arial" w:cs="Arial"/>
+                <w:kern w:val="0"/>
+                <w:sz w:val="16"/>
+                <w:szCs w:val="16"/>
+                <w:lang w:eastAsia="en-GB"/>
+                <w14:ligatures w14:val="none"/>
+              </w:rPr>
+              <w:t>as display items in the main article</w:t>
+            </w:r>
+            <w:r>
+              <w:rPr>
+                <w:rFonts w:ascii="Arial" w:eastAsia="Times New Roman" w:hAnsi="Arial" w:cs="Arial"/>
+                <w:kern w:val="0"/>
+                <w:sz w:val="16"/>
+                <w:szCs w:val="16"/>
+                <w:lang w:eastAsia="en-GB"/>
+                <w14:ligatures w14:val="none"/>
+              </w:rPr>
+              <w:t>.</w:t>
+            </w:r>
           </w:p>
         </w:tc>
       </w:tr>
@@ -2367,15 +2530,35 @@
               <w:spacing w:after="0" w:line="240" w:lineRule="auto"/>
               <w:rPr>
                 <w:rFonts w:ascii="Arial" w:eastAsia="Times New Roman" w:hAnsi="Arial" w:cs="Arial"/>
-                <w:i/>
-                <w:iCs/>
-                <w:kern w:val="0"/>
-                <w:sz w:val="16"/>
-                <w:szCs w:val="16"/>
-                <w:lang w:eastAsia="en-GB"/>
-                <w14:ligatures w14:val="none"/>
-              </w:rPr>
-            </w:pPr>
+                <w:kern w:val="0"/>
+                <w:sz w:val="16"/>
+                <w:szCs w:val="16"/>
+                <w:lang w:eastAsia="en-GB"/>
+                <w14:ligatures w14:val="none"/>
+              </w:rPr>
+            </w:pPr>
+            <w:r>
+              <w:rPr>
+                <w:rFonts w:ascii="Arial" w:eastAsia="Times New Roman" w:hAnsi="Arial" w:cs="Arial"/>
+                <w:kern w:val="0"/>
+                <w:sz w:val="16"/>
+                <w:szCs w:val="16"/>
+                <w:lang w:eastAsia="en-GB"/>
+                <w14:ligatures w14:val="none"/>
+              </w:rPr>
+              <w:t>We have included the following sections in the order state</w:t>
+            </w:r>
+            <w:r>
+              <w:rPr>
+                <w:rFonts w:ascii="Arial" w:eastAsia="Times New Roman" w:hAnsi="Arial" w:cs="Arial"/>
+                <w:kern w:val="0"/>
+                <w:sz w:val="16"/>
+                <w:szCs w:val="16"/>
+                <w:lang w:eastAsia="en-GB"/>
+                <w14:ligatures w14:val="none"/>
+              </w:rPr>
+              <w:t>d.</w:t>
+            </w:r>
           </w:p>
         </w:tc>
       </w:tr>
@@ -2767,6 +2950,28 @@
                 <w14:ligatures w14:val="none"/>
               </w:rPr>
             </w:pPr>
+            <w:r>
+              <w:rPr>
+                <w:rFonts w:ascii="Arial" w:eastAsia="Times New Roman" w:hAnsi="Arial" w:cs="Arial"/>
+                <w:kern w:val="0"/>
+                <w:sz w:val="16"/>
+                <w:szCs w:val="16"/>
+                <w:lang w:eastAsia="en-GB"/>
+                <w14:ligatures w14:val="none"/>
+              </w:rPr>
+              <w:t>We have done this</w:t>
+            </w:r>
+            <w:r>
+              <w:rPr>
+                <w:rFonts w:ascii="Arial" w:eastAsia="Times New Roman" w:hAnsi="Arial" w:cs="Arial"/>
+                <w:kern w:val="0"/>
+                <w:sz w:val="16"/>
+                <w:szCs w:val="16"/>
+                <w:lang w:eastAsia="en-GB"/>
+                <w14:ligatures w14:val="none"/>
+              </w:rPr>
+              <w:t>.</w:t>
+            </w:r>
           </w:p>
         </w:tc>
       </w:tr>
@@ -2869,6 +3074,17 @@
                 <w14:ligatures w14:val="none"/>
               </w:rPr>
             </w:pPr>
+            <w:r>
+              <w:rPr>
+                <w:rFonts w:ascii="Arial" w:eastAsia="Times New Roman" w:hAnsi="Arial" w:cs="Arial"/>
+                <w:kern w:val="0"/>
+                <w:sz w:val="16"/>
+                <w:szCs w:val="16"/>
+                <w:lang w:eastAsia="en-GB"/>
+                <w14:ligatures w14:val="none"/>
+              </w:rPr>
+              <w:t>We have followed the article structure instructions above.</w:t>
+            </w:r>
           </w:p>
         </w:tc>
       </w:tr>
@@ -3167,6 +3383,17 @@
                 <w14:ligatures w14:val="none"/>
               </w:rPr>
             </w:pPr>
+            <w:r>
+              <w:rPr>
+                <w:rFonts w:ascii="Arial" w:eastAsia="Times New Roman" w:hAnsi="Arial" w:cs="Arial"/>
+                <w:kern w:val="0"/>
+                <w:sz w:val="16"/>
+                <w:szCs w:val="16"/>
+                <w:lang w:eastAsia="en-GB"/>
+                <w14:ligatures w14:val="none"/>
+              </w:rPr>
+              <w:t>We have followed the guidelines.</w:t>
+            </w:r>
           </w:p>
         </w:tc>
       </w:tr>
@@ -3331,6 +3558,39 @@
                 <w14:ligatures w14:val="none"/>
               </w:rPr>
             </w:pPr>
+            <w:r>
+              <w:rPr>
+                <w:rFonts w:ascii="Arial" w:eastAsia="Times New Roman" w:hAnsi="Arial" w:cs="Arial"/>
+                <w:kern w:val="0"/>
+                <w:sz w:val="16"/>
+                <w:szCs w:val="16"/>
+                <w:lang w:eastAsia="en-GB"/>
+                <w14:ligatures w14:val="none"/>
+              </w:rPr>
+              <w:t xml:space="preserve">We have followed these guidelines, with a brief title in bold in the </w:t>
+            </w:r>
+            <w:r>
+              <w:rPr>
+                <w:rFonts w:ascii="Arial" w:eastAsia="Times New Roman" w:hAnsi="Arial" w:cs="Arial"/>
+                <w:kern w:val="0"/>
+                <w:sz w:val="16"/>
+                <w:szCs w:val="16"/>
+                <w:lang w:eastAsia="en-GB"/>
+                <w14:ligatures w14:val="none"/>
+              </w:rPr>
+              <w:t xml:space="preserve">main </w:t>
+            </w:r>
+            <w:r>
+              <w:rPr>
+                <w:rFonts w:ascii="Arial" w:eastAsia="Times New Roman" w:hAnsi="Arial" w:cs="Arial"/>
+                <w:kern w:val="0"/>
+                <w:sz w:val="16"/>
+                <w:szCs w:val="16"/>
+                <w:lang w:eastAsia="en-GB"/>
+                <w14:ligatures w14:val="none"/>
+              </w:rPr>
+              <w:t>manuscript,</w:t>
+            </w:r>
           </w:p>
         </w:tc>
       </w:tr>
@@ -3688,6 +3948,18 @@
                 <w14:ligatures w14:val="none"/>
               </w:rPr>
             </w:pPr>
+            <w:r>
+              <w:rPr>
+                <w:rFonts w:ascii="Arial" w:eastAsia="Times New Roman" w:hAnsi="Arial" w:cs="Arial"/>
+                <w:kern w:val="0"/>
+                <w:sz w:val="16"/>
+                <w:szCs w:val="16"/>
+                <w:lang w:eastAsia="en-GB"/>
+                <w14:ligatures w14:val="none"/>
+              </w:rPr>
+              <w:lastRenderedPageBreak/>
+              <w:t>We will provide all code and data in the GitHub link provided in the Data Availability statement.</w:t>
+            </w:r>
           </w:p>
         </w:tc>
       </w:tr>
@@ -4039,6 +4311,17 @@
                 <w14:ligatures w14:val="none"/>
               </w:rPr>
             </w:pPr>
+            <w:r>
+              <w:rPr>
+                <w:rFonts w:ascii="Arial" w:eastAsia="Times New Roman" w:hAnsi="Arial" w:cs="Arial"/>
+                <w:kern w:val="0"/>
+                <w:sz w:val="16"/>
+                <w:szCs w:val="16"/>
+                <w:lang w:eastAsia="en-GB"/>
+                <w14:ligatures w14:val="none"/>
+              </w:rPr>
+              <w:t>We have done this.</w:t>
+            </w:r>
           </w:p>
         </w:tc>
       </w:tr>
@@ -4193,6 +4476,17 @@
                 <w14:ligatures w14:val="none"/>
               </w:rPr>
             </w:pPr>
+            <w:r>
+              <w:rPr>
+                <w:rFonts w:ascii="Arial" w:eastAsia="Times New Roman" w:hAnsi="Arial" w:cs="Arial"/>
+                <w:kern w:val="0"/>
+                <w:sz w:val="16"/>
+                <w:szCs w:val="16"/>
+                <w:lang w:eastAsia="en-GB"/>
+                <w14:ligatures w14:val="none"/>
+              </w:rPr>
+              <w:t>We have done this.</w:t>
+            </w:r>
           </w:p>
         </w:tc>
       </w:tr>
@@ -4226,16 +4520,18 @@
                 <w:kern w:val="0"/>
                 <w:sz w:val="16"/>
                 <w:szCs w:val="16"/>
-                <w:lang w:eastAsia="en-GB"/>
-                <w14:ligatures w14:val="none"/>
-              </w:rPr>
-            </w:pPr>
-            <w:r>
-              <w:rPr>
-                <w:rFonts w:ascii="Arial" w:eastAsia="Times New Roman" w:hAnsi="Arial" w:cs="Arial"/>
-                <w:kern w:val="0"/>
-                <w:sz w:val="16"/>
-                <w:szCs w:val="16"/>
+                <w:highlight w:val="yellow"/>
+                <w:lang w:eastAsia="en-GB"/>
+                <w14:ligatures w14:val="none"/>
+              </w:rPr>
+            </w:pPr>
+            <w:r>
+              <w:rPr>
+                <w:rFonts w:ascii="Arial" w:eastAsia="Times New Roman" w:hAnsi="Arial" w:cs="Arial"/>
+                <w:kern w:val="0"/>
+                <w:sz w:val="16"/>
+                <w:szCs w:val="16"/>
+                <w:highlight w:val="yellow"/>
                 <w:lang w:eastAsia="en-GB"/>
                 <w14:ligatures w14:val="none"/>
               </w:rPr>
@@ -4304,16 +4600,18 @@
                 <w:kern w:val="0"/>
                 <w:sz w:val="16"/>
                 <w:szCs w:val="16"/>
-                <w:lang w:eastAsia="en-GB"/>
-                <w14:ligatures w14:val="none"/>
-              </w:rPr>
-            </w:pPr>
-            <w:r>
-              <w:rPr>
-                <w:rFonts w:ascii="Arial" w:eastAsia="Times New Roman" w:hAnsi="Arial" w:cs="Arial"/>
-                <w:kern w:val="0"/>
-                <w:sz w:val="16"/>
-                <w:szCs w:val="16"/>
+                <w:highlight w:val="yellow"/>
+                <w:lang w:eastAsia="en-GB"/>
+                <w14:ligatures w14:val="none"/>
+              </w:rPr>
+            </w:pPr>
+            <w:r>
+              <w:rPr>
+                <w:rFonts w:ascii="Arial" w:eastAsia="Times New Roman" w:hAnsi="Arial" w:cs="Arial"/>
+                <w:kern w:val="0"/>
+                <w:sz w:val="16"/>
+                <w:szCs w:val="16"/>
+                <w:highlight w:val="yellow"/>
                 <w:lang w:eastAsia="en-GB"/>
                 <w14:ligatures w14:val="none"/>
               </w:rPr>
@@ -4604,16 +4902,18 @@
                 <w:kern w:val="0"/>
                 <w:sz w:val="16"/>
                 <w:szCs w:val="16"/>
-                <w:lang w:eastAsia="en-GB"/>
-                <w14:ligatures w14:val="none"/>
-              </w:rPr>
-            </w:pPr>
-            <w:r>
-              <w:rPr>
-                <w:rFonts w:ascii="Arial" w:eastAsia="Times New Roman" w:hAnsi="Arial" w:cs="Arial"/>
-                <w:kern w:val="0"/>
-                <w:sz w:val="16"/>
-                <w:szCs w:val="16"/>
+                <w:highlight w:val="yellow"/>
+                <w:lang w:eastAsia="en-GB"/>
+                <w14:ligatures w14:val="none"/>
+              </w:rPr>
+            </w:pPr>
+            <w:r>
+              <w:rPr>
+                <w:rFonts w:ascii="Arial" w:eastAsia="Times New Roman" w:hAnsi="Arial" w:cs="Arial"/>
+                <w:kern w:val="0"/>
+                <w:sz w:val="16"/>
+                <w:szCs w:val="16"/>
+                <w:highlight w:val="yellow"/>
                 <w:lang w:eastAsia="en-GB"/>
                 <w14:ligatures w14:val="none"/>
               </w:rPr>
@@ -4682,16 +4982,18 @@
                 <w:kern w:val="0"/>
                 <w:sz w:val="16"/>
                 <w:szCs w:val="16"/>
-                <w:lang w:eastAsia="en-GB"/>
-                <w14:ligatures w14:val="none"/>
-              </w:rPr>
-            </w:pPr>
-            <w:r>
-              <w:rPr>
-                <w:rFonts w:ascii="Arial" w:eastAsia="Times New Roman" w:hAnsi="Arial" w:cs="Arial"/>
-                <w:kern w:val="0"/>
-                <w:sz w:val="16"/>
-                <w:szCs w:val="16"/>
+                <w:highlight w:val="yellow"/>
+                <w:lang w:eastAsia="en-GB"/>
+                <w14:ligatures w14:val="none"/>
+              </w:rPr>
+            </w:pPr>
+            <w:r>
+              <w:rPr>
+                <w:rFonts w:ascii="Arial" w:eastAsia="Times New Roman" w:hAnsi="Arial" w:cs="Arial"/>
+                <w:kern w:val="0"/>
+                <w:sz w:val="16"/>
+                <w:szCs w:val="16"/>
+                <w:highlight w:val="yellow"/>
                 <w:lang w:eastAsia="en-GB"/>
                 <w14:ligatures w14:val="none"/>
               </w:rPr>
@@ -4704,6 +5006,7 @@
                 <w:kern w:val="0"/>
                 <w:sz w:val="16"/>
                 <w:szCs w:val="16"/>
+                <w:highlight w:val="yellow"/>
                 <w:lang w:eastAsia="en-GB"/>
                 <w14:ligatures w14:val="none"/>
               </w:rPr>
@@ -4716,6 +5019,7 @@
                 <w:kern w:val="0"/>
                 <w:sz w:val="16"/>
                 <w:szCs w:val="16"/>
+                <w:highlight w:val="yellow"/>
                 <w:lang w:eastAsia="en-GB"/>
                 <w14:ligatures w14:val="none"/>
               </w:rPr>
@@ -5145,6 +5449,17 @@
                 <w14:ligatures w14:val="none"/>
               </w:rPr>
             </w:pPr>
+            <w:r>
+              <w:rPr>
+                <w:rFonts w:ascii="Arial" w:eastAsia="Times New Roman" w:hAnsi="Arial" w:cs="Arial"/>
+                <w:kern w:val="0"/>
+                <w:sz w:val="16"/>
+                <w:szCs w:val="16"/>
+                <w:lang w:eastAsia="en-GB"/>
+                <w14:ligatures w14:val="none"/>
+              </w:rPr>
+              <w:t>We have done this.</w:t>
+            </w:r>
           </w:p>
         </w:tc>
       </w:tr>
@@ -5224,6 +5539,17 @@
                 <w14:ligatures w14:val="none"/>
               </w:rPr>
             </w:pPr>
+            <w:r>
+              <w:rPr>
+                <w:rFonts w:ascii="Arial" w:eastAsia="Times New Roman" w:hAnsi="Arial" w:cs="Arial"/>
+                <w:kern w:val="0"/>
+                <w:sz w:val="16"/>
+                <w:szCs w:val="16"/>
+                <w:lang w:eastAsia="en-GB"/>
+                <w14:ligatures w14:val="none"/>
+              </w:rPr>
+              <w:t>We have consolidated references into one list at the end of the main manuscript.</w:t>
+            </w:r>
           </w:p>
         </w:tc>
       </w:tr>
@@ -5568,6 +5894,17 @@
                 <w14:ligatures w14:val="none"/>
               </w:rPr>
             </w:pPr>
+            <w:r>
+              <w:rPr>
+                <w:rFonts w:ascii="Arial" w:eastAsia="Times New Roman" w:hAnsi="Arial" w:cs="Arial"/>
+                <w:kern w:val="0"/>
+                <w:sz w:val="16"/>
+                <w:szCs w:val="16"/>
+                <w:lang w:eastAsia="en-GB"/>
+                <w14:ligatures w14:val="none"/>
+              </w:rPr>
+              <w:t>We have done this.</w:t>
+            </w:r>
           </w:p>
         </w:tc>
       </w:tr>
@@ -5732,6 +6069,17 @@
                 <w14:ligatures w14:val="none"/>
               </w:rPr>
             </w:pPr>
+            <w:r>
+              <w:rPr>
+                <w:rFonts w:ascii="Arial" w:eastAsia="Times New Roman" w:hAnsi="Arial" w:cs="Arial"/>
+                <w:kern w:val="0"/>
+                <w:sz w:val="16"/>
+                <w:szCs w:val="16"/>
+                <w:lang w:eastAsia="en-GB"/>
+                <w14:ligatures w14:val="none"/>
+              </w:rPr>
+              <w:t>We confirm this.</w:t>
+            </w:r>
           </w:p>
         </w:tc>
       </w:tr>
@@ -6032,6 +6380,17 @@
                 <w14:ligatures w14:val="none"/>
               </w:rPr>
             </w:pPr>
+            <w:r>
+              <w:rPr>
+                <w:rFonts w:ascii="Arial" w:eastAsia="Times New Roman" w:hAnsi="Arial" w:cs="Arial"/>
+                <w:kern w:val="0"/>
+                <w:sz w:val="16"/>
+                <w:szCs w:val="16"/>
+                <w:lang w:eastAsia="en-GB"/>
+                <w14:ligatures w14:val="none"/>
+              </w:rPr>
+              <w:t>We have done this.</w:t>
+            </w:r>
           </w:p>
         </w:tc>
       </w:tr>
@@ -6075,6 +6434,7 @@
                 <w:kern w:val="0"/>
                 <w:sz w:val="16"/>
                 <w:szCs w:val="16"/>
+                <w:highlight w:val="yellow"/>
                 <w:lang w:eastAsia="en-GB"/>
                 <w14:ligatures w14:val="none"/>
               </w:rPr>
@@ -6188,6 +6548,17 @@
                 <w14:ligatures w14:val="none"/>
               </w:rPr>
             </w:pPr>
+            <w:r>
+              <w:rPr>
+                <w:rFonts w:ascii="Arial" w:eastAsia="Times New Roman" w:hAnsi="Arial" w:cs="Arial"/>
+                <w:kern w:val="0"/>
+                <w:sz w:val="16"/>
+                <w:szCs w:val="16"/>
+                <w:lang w:eastAsia="en-GB"/>
+                <w14:ligatures w14:val="none"/>
+              </w:rPr>
+              <w:t>We have done this.</w:t>
+            </w:r>
           </w:p>
         </w:tc>
       </w:tr>
@@ -6334,6 +6705,17 @@
                 <w14:ligatures w14:val="none"/>
               </w:rPr>
             </w:pPr>
+            <w:r>
+              <w:rPr>
+                <w:rFonts w:ascii="Arial" w:eastAsia="Times New Roman" w:hAnsi="Arial" w:cs="Arial"/>
+                <w:kern w:val="0"/>
+                <w:sz w:val="16"/>
+                <w:szCs w:val="16"/>
+                <w:lang w:eastAsia="en-GB"/>
+                <w14:ligatures w14:val="none"/>
+              </w:rPr>
+              <w:t>We confirm that we created all figures and so have the right to publish them.</w:t>
+            </w:r>
           </w:p>
         </w:tc>
       </w:tr>
@@ -6826,6 +7208,7 @@
                 <w:kern w:val="0"/>
                 <w:sz w:val="16"/>
                 <w:szCs w:val="16"/>
+                <w:highlight w:val="yellow"/>
                 <w:lang w:eastAsia="en-GB"/>
                 <w14:ligatures w14:val="none"/>
               </w:rPr>
@@ -6838,6 +7221,7 @@
                 <w:kern w:val="0"/>
                 <w:sz w:val="16"/>
                 <w:szCs w:val="16"/>
+                <w:highlight w:val="yellow"/>
                 <w:lang w:eastAsia="en-GB"/>
                 <w14:ligatures w14:val="none"/>
               </w:rPr>
@@ -6906,16 +7290,18 @@
                 <w:kern w:val="0"/>
                 <w:sz w:val="16"/>
                 <w:szCs w:val="16"/>
-                <w:lang w:eastAsia="en-GB"/>
-                <w14:ligatures w14:val="none"/>
-              </w:rPr>
-            </w:pPr>
-            <w:r>
-              <w:rPr>
-                <w:rFonts w:ascii="Arial" w:eastAsia="Times New Roman" w:hAnsi="Arial" w:cs="Arial"/>
-                <w:kern w:val="0"/>
-                <w:sz w:val="16"/>
-                <w:szCs w:val="16"/>
+                <w:highlight w:val="yellow"/>
+                <w:lang w:eastAsia="en-GB"/>
+                <w14:ligatures w14:val="none"/>
+              </w:rPr>
+            </w:pPr>
+            <w:r>
+              <w:rPr>
+                <w:rFonts w:ascii="Arial" w:eastAsia="Times New Roman" w:hAnsi="Arial" w:cs="Arial"/>
+                <w:kern w:val="0"/>
+                <w:sz w:val="16"/>
+                <w:szCs w:val="16"/>
+                <w:highlight w:val="yellow"/>
                 <w:lang w:eastAsia="en-GB"/>
                 <w14:ligatures w14:val="none"/>
               </w:rPr>
@@ -6927,6 +7313,7 @@
                 <w:kern w:val="0"/>
                 <w:sz w:val="16"/>
                 <w:szCs w:val="16"/>
+                <w:highlight w:val="yellow"/>
                 <w:lang w:eastAsia="en-GB"/>
                 <w14:ligatures w14:val="none"/>
               </w:rPr>
@@ -6994,16 +7381,18 @@
                 <w:kern w:val="0"/>
                 <w:sz w:val="16"/>
                 <w:szCs w:val="16"/>
-                <w:lang w:eastAsia="en-GB"/>
-                <w14:ligatures w14:val="none"/>
-              </w:rPr>
-            </w:pPr>
-            <w:r>
-              <w:rPr>
-                <w:rFonts w:ascii="Arial" w:eastAsia="Times New Roman" w:hAnsi="Arial" w:cs="Arial"/>
-                <w:kern w:val="0"/>
-                <w:sz w:val="16"/>
-                <w:szCs w:val="16"/>
+                <w:highlight w:val="yellow"/>
+                <w:lang w:eastAsia="en-GB"/>
+                <w14:ligatures w14:val="none"/>
+              </w:rPr>
+            </w:pPr>
+            <w:r>
+              <w:rPr>
+                <w:rFonts w:ascii="Arial" w:eastAsia="Times New Roman" w:hAnsi="Arial" w:cs="Arial"/>
+                <w:kern w:val="0"/>
+                <w:sz w:val="16"/>
+                <w:szCs w:val="16"/>
+                <w:highlight w:val="yellow"/>
                 <w:lang w:eastAsia="en-GB"/>
                 <w14:ligatures w14:val="none"/>
               </w:rPr>
@@ -7073,6 +7462,7 @@
                 <w:kern w:val="0"/>
                 <w:sz w:val="16"/>
                 <w:szCs w:val="16"/>
+                <w:highlight w:val="yellow"/>
                 <w:u w:val="single"/>
                 <w:lang w:eastAsia="en-GB"/>
                 <w14:ligatures w14:val="none"/>
@@ -7086,6 +7476,7 @@
                   <w:kern w:val="0"/>
                   <w:sz w:val="16"/>
                   <w:szCs w:val="16"/>
+                  <w:highlight w:val="yellow"/>
                   <w:u w:val="single"/>
                   <w:lang w:eastAsia="en-GB"/>
                   <w14:ligatures w14:val="none"/>
@@ -7159,6 +7550,7 @@
                 <w:kern w:val="0"/>
                 <w:sz w:val="16"/>
                 <w:szCs w:val="16"/>
+                <w:highlight w:val="yellow"/>
                 <w:lang w:eastAsia="en-GB"/>
                 <w14:ligatures w14:val="none"/>
               </w:rPr>
@@ -7171,6 +7563,7 @@
                 <w:kern w:val="0"/>
                 <w:sz w:val="16"/>
                 <w:szCs w:val="16"/>
+                <w:highlight w:val="yellow"/>
                 <w:lang w:eastAsia="en-GB"/>
                 <w14:ligatures w14:val="none"/>
               </w:rPr>
@@ -7239,16 +7632,18 @@
                 <w:kern w:val="0"/>
                 <w:sz w:val="16"/>
                 <w:szCs w:val="16"/>
-                <w:lang w:eastAsia="en-GB"/>
-                <w14:ligatures w14:val="none"/>
-              </w:rPr>
-            </w:pPr>
-            <w:r>
-              <w:rPr>
-                <w:rFonts w:ascii="Arial" w:eastAsia="Times New Roman" w:hAnsi="Arial" w:cs="Arial"/>
-                <w:kern w:val="0"/>
-                <w:sz w:val="16"/>
-                <w:szCs w:val="16"/>
+                <w:highlight w:val="yellow"/>
+                <w:lang w:eastAsia="en-GB"/>
+                <w14:ligatures w14:val="none"/>
+              </w:rPr>
+            </w:pPr>
+            <w:r>
+              <w:rPr>
+                <w:rFonts w:ascii="Arial" w:eastAsia="Times New Roman" w:hAnsi="Arial" w:cs="Arial"/>
+                <w:kern w:val="0"/>
+                <w:sz w:val="16"/>
+                <w:szCs w:val="16"/>
+                <w:highlight w:val="yellow"/>
                 <w:lang w:eastAsia="en-GB"/>
                 <w14:ligatures w14:val="none"/>
               </w:rPr>
@@ -7260,6 +7655,7 @@
                 <w:kern w:val="0"/>
                 <w:sz w:val="16"/>
                 <w:szCs w:val="16"/>
+                <w:highlight w:val="yellow"/>
                 <w:lang w:eastAsia="en-GB"/>
                 <w14:ligatures w14:val="none"/>
               </w:rPr>
@@ -7271,6 +7667,7 @@
                 <w:kern w:val="0"/>
                 <w:sz w:val="16"/>
                 <w:szCs w:val="16"/>
+                <w:highlight w:val="yellow"/>
                 <w:lang w:eastAsia="en-GB"/>
                 <w14:ligatures w14:val="none"/>
               </w:rPr>
@@ -7341,6 +7738,7 @@
                 <w:kern w:val="0"/>
                 <w:sz w:val="16"/>
                 <w:szCs w:val="16"/>
+                <w:highlight w:val="yellow"/>
                 <w:u w:val="single"/>
                 <w:lang w:eastAsia="en-GB"/>
                 <w14:ligatures w14:val="none"/>
@@ -7353,6 +7751,7 @@
                 <w:kern w:val="0"/>
                 <w:sz w:val="16"/>
                 <w:szCs w:val="16"/>
+                <w:highlight w:val="yellow"/>
                 <w:u w:val="single"/>
                 <w:lang w:eastAsia="en-GB"/>
                 <w14:ligatures w14:val="none"/>
@@ -7871,16 +8270,18 @@
                 <w:kern w:val="0"/>
                 <w:sz w:val="16"/>
                 <w:szCs w:val="16"/>
-                <w:lang w:eastAsia="en-GB"/>
-                <w14:ligatures w14:val="none"/>
-              </w:rPr>
-            </w:pPr>
-            <w:r>
-              <w:rPr>
-                <w:rFonts w:ascii="Arial" w:eastAsia="Times New Roman" w:hAnsi="Arial" w:cs="Arial"/>
-                <w:kern w:val="0"/>
-                <w:sz w:val="16"/>
-                <w:szCs w:val="16"/>
+                <w:highlight w:val="yellow"/>
+                <w:lang w:eastAsia="en-GB"/>
+                <w14:ligatures w14:val="none"/>
+              </w:rPr>
+            </w:pPr>
+            <w:r>
+              <w:rPr>
+                <w:rFonts w:ascii="Arial" w:eastAsia="Times New Roman" w:hAnsi="Arial" w:cs="Arial"/>
+                <w:kern w:val="0"/>
+                <w:sz w:val="16"/>
+                <w:szCs w:val="16"/>
+                <w:highlight w:val="yellow"/>
                 <w:lang w:eastAsia="en-GB"/>
                 <w14:ligatures w14:val="none"/>
               </w:rPr>
@@ -7949,16 +8350,18 @@
                 <w:kern w:val="0"/>
                 <w:sz w:val="16"/>
                 <w:szCs w:val="16"/>
-                <w:lang w:eastAsia="en-GB"/>
-                <w14:ligatures w14:val="none"/>
-              </w:rPr>
-            </w:pPr>
-            <w:r>
-              <w:rPr>
-                <w:rFonts w:ascii="Arial" w:eastAsia="Times New Roman" w:hAnsi="Arial" w:cs="Arial"/>
-                <w:kern w:val="0"/>
-                <w:sz w:val="16"/>
-                <w:szCs w:val="16"/>
+                <w:highlight w:val="yellow"/>
+                <w:lang w:eastAsia="en-GB"/>
+                <w14:ligatures w14:val="none"/>
+              </w:rPr>
+            </w:pPr>
+            <w:r>
+              <w:rPr>
+                <w:rFonts w:ascii="Arial" w:eastAsia="Times New Roman" w:hAnsi="Arial" w:cs="Arial"/>
+                <w:kern w:val="0"/>
+                <w:sz w:val="16"/>
+                <w:szCs w:val="16"/>
+                <w:highlight w:val="yellow"/>
                 <w:lang w:eastAsia="en-GB"/>
                 <w14:ligatures w14:val="none"/>
               </w:rPr>
@@ -8027,16 +8430,18 @@
                 <w:kern w:val="0"/>
                 <w:sz w:val="16"/>
                 <w:szCs w:val="16"/>
-                <w:lang w:eastAsia="en-GB"/>
-                <w14:ligatures w14:val="none"/>
-              </w:rPr>
-            </w:pPr>
-            <w:r>
-              <w:rPr>
-                <w:rFonts w:ascii="Arial" w:eastAsia="Times New Roman" w:hAnsi="Arial" w:cs="Arial"/>
-                <w:kern w:val="0"/>
-                <w:sz w:val="16"/>
-                <w:szCs w:val="16"/>
+                <w:highlight w:val="yellow"/>
+                <w:lang w:eastAsia="en-GB"/>
+                <w14:ligatures w14:val="none"/>
+              </w:rPr>
+            </w:pPr>
+            <w:r>
+              <w:rPr>
+                <w:rFonts w:ascii="Arial" w:eastAsia="Times New Roman" w:hAnsi="Arial" w:cs="Arial"/>
+                <w:kern w:val="0"/>
+                <w:sz w:val="16"/>
+                <w:szCs w:val="16"/>
+                <w:highlight w:val="yellow"/>
                 <w:lang w:eastAsia="en-GB"/>
                 <w14:ligatures w14:val="none"/>
               </w:rPr>
@@ -8105,16 +8510,18 @@
                 <w:kern w:val="0"/>
                 <w:sz w:val="16"/>
                 <w:szCs w:val="16"/>
-                <w:lang w:eastAsia="en-GB"/>
-                <w14:ligatures w14:val="none"/>
-              </w:rPr>
-            </w:pPr>
-            <w:r>
-              <w:rPr>
-                <w:rFonts w:ascii="Arial" w:eastAsia="Times New Roman" w:hAnsi="Arial" w:cs="Arial"/>
-                <w:kern w:val="0"/>
-                <w:sz w:val="16"/>
-                <w:szCs w:val="16"/>
+                <w:highlight w:val="yellow"/>
+                <w:lang w:eastAsia="en-GB"/>
+                <w14:ligatures w14:val="none"/>
+              </w:rPr>
+            </w:pPr>
+            <w:r>
+              <w:rPr>
+                <w:rFonts w:ascii="Arial" w:eastAsia="Times New Roman" w:hAnsi="Arial" w:cs="Arial"/>
+                <w:kern w:val="0"/>
+                <w:sz w:val="16"/>
+                <w:szCs w:val="16"/>
+                <w:highlight w:val="yellow"/>
                 <w:lang w:eastAsia="en-GB"/>
                 <w14:ligatures w14:val="none"/>
               </w:rPr>
@@ -8183,16 +8590,18 @@
                 <w:kern w:val="0"/>
                 <w:sz w:val="16"/>
                 <w:szCs w:val="16"/>
-                <w:lang w:eastAsia="en-GB"/>
-                <w14:ligatures w14:val="none"/>
-              </w:rPr>
-            </w:pPr>
-            <w:r>
-              <w:rPr>
-                <w:rFonts w:ascii="Arial" w:eastAsia="Times New Roman" w:hAnsi="Arial" w:cs="Arial"/>
-                <w:kern w:val="0"/>
-                <w:sz w:val="16"/>
-                <w:szCs w:val="16"/>
+                <w:highlight w:val="yellow"/>
+                <w:lang w:eastAsia="en-GB"/>
+                <w14:ligatures w14:val="none"/>
+              </w:rPr>
+            </w:pPr>
+            <w:r>
+              <w:rPr>
+                <w:rFonts w:ascii="Arial" w:eastAsia="Times New Roman" w:hAnsi="Arial" w:cs="Arial"/>
+                <w:kern w:val="0"/>
+                <w:sz w:val="16"/>
+                <w:szCs w:val="16"/>
+                <w:highlight w:val="yellow"/>
                 <w:lang w:eastAsia="en-GB"/>
                 <w14:ligatures w14:val="none"/>
               </w:rPr>
@@ -8262,6 +8671,7 @@
                 <w:kern w:val="0"/>
                 <w:sz w:val="20"/>
                 <w:szCs w:val="20"/>
+                <w:highlight w:val="yellow"/>
                 <w:lang w:eastAsia="en-GB"/>
                 <w14:ligatures w14:val="none"/>
               </w:rPr>
@@ -8330,16 +8740,18 @@
                 <w:kern w:val="0"/>
                 <w:sz w:val="16"/>
                 <w:szCs w:val="16"/>
-                <w:lang w:eastAsia="en-GB"/>
-                <w14:ligatures w14:val="none"/>
-              </w:rPr>
-            </w:pPr>
-            <w:r>
-              <w:rPr>
-                <w:rFonts w:ascii="Arial" w:eastAsia="Times New Roman" w:hAnsi="Arial" w:cs="Arial"/>
-                <w:kern w:val="0"/>
-                <w:sz w:val="16"/>
-                <w:szCs w:val="16"/>
+                <w:highlight w:val="yellow"/>
+                <w:lang w:eastAsia="en-GB"/>
+                <w14:ligatures w14:val="none"/>
+              </w:rPr>
+            </w:pPr>
+            <w:r>
+              <w:rPr>
+                <w:rFonts w:ascii="Arial" w:eastAsia="Times New Roman" w:hAnsi="Arial" w:cs="Arial"/>
+                <w:kern w:val="0"/>
+                <w:sz w:val="16"/>
+                <w:szCs w:val="16"/>
+                <w:highlight w:val="yellow"/>
                 <w:lang w:eastAsia="en-GB"/>
                 <w14:ligatures w14:val="none"/>
               </w:rPr>
@@ -8408,16 +8820,18 @@
                 <w:kern w:val="0"/>
                 <w:sz w:val="16"/>
                 <w:szCs w:val="16"/>
-                <w:lang w:eastAsia="en-GB"/>
-                <w14:ligatures w14:val="none"/>
-              </w:rPr>
-            </w:pPr>
-            <w:r>
-              <w:rPr>
-                <w:rFonts w:ascii="Arial" w:eastAsia="Times New Roman" w:hAnsi="Arial" w:cs="Arial"/>
-                <w:kern w:val="0"/>
-                <w:sz w:val="16"/>
-                <w:szCs w:val="16"/>
+                <w:highlight w:val="yellow"/>
+                <w:lang w:eastAsia="en-GB"/>
+                <w14:ligatures w14:val="none"/>
+              </w:rPr>
+            </w:pPr>
+            <w:r>
+              <w:rPr>
+                <w:rFonts w:ascii="Arial" w:eastAsia="Times New Roman" w:hAnsi="Arial" w:cs="Arial"/>
+                <w:kern w:val="0"/>
+                <w:sz w:val="16"/>
+                <w:szCs w:val="16"/>
+                <w:highlight w:val="yellow"/>
                 <w:lang w:eastAsia="en-GB"/>
                 <w14:ligatures w14:val="none"/>
               </w:rPr>
@@ -8486,16 +8900,18 @@
                 <w:kern w:val="0"/>
                 <w:sz w:val="16"/>
                 <w:szCs w:val="16"/>
-                <w:lang w:eastAsia="en-GB"/>
-                <w14:ligatures w14:val="none"/>
-              </w:rPr>
-            </w:pPr>
-            <w:r>
-              <w:rPr>
-                <w:rFonts w:ascii="Arial" w:eastAsia="Times New Roman" w:hAnsi="Arial" w:cs="Arial"/>
-                <w:kern w:val="0"/>
-                <w:sz w:val="16"/>
-                <w:szCs w:val="16"/>
+                <w:highlight w:val="yellow"/>
+                <w:lang w:eastAsia="en-GB"/>
+                <w14:ligatures w14:val="none"/>
+              </w:rPr>
+            </w:pPr>
+            <w:r>
+              <w:rPr>
+                <w:rFonts w:ascii="Arial" w:eastAsia="Times New Roman" w:hAnsi="Arial" w:cs="Arial"/>
+                <w:kern w:val="0"/>
+                <w:sz w:val="16"/>
+                <w:szCs w:val="16"/>
+                <w:highlight w:val="yellow"/>
                 <w:lang w:eastAsia="en-GB"/>
                 <w14:ligatures w14:val="none"/>
               </w:rPr>
@@ -8564,16 +8980,18 @@
                 <w:kern w:val="0"/>
                 <w:sz w:val="16"/>
                 <w:szCs w:val="16"/>
-                <w:lang w:eastAsia="en-GB"/>
-                <w14:ligatures w14:val="none"/>
-              </w:rPr>
-            </w:pPr>
-            <w:r>
-              <w:rPr>
-                <w:rFonts w:ascii="Arial" w:eastAsia="Times New Roman" w:hAnsi="Arial" w:cs="Arial"/>
-                <w:kern w:val="0"/>
-                <w:sz w:val="16"/>
-                <w:szCs w:val="16"/>
+                <w:highlight w:val="yellow"/>
+                <w:lang w:eastAsia="en-GB"/>
+                <w14:ligatures w14:val="none"/>
+              </w:rPr>
+            </w:pPr>
+            <w:r>
+              <w:rPr>
+                <w:rFonts w:ascii="Arial" w:eastAsia="Times New Roman" w:hAnsi="Arial" w:cs="Arial"/>
+                <w:kern w:val="0"/>
+                <w:sz w:val="16"/>
+                <w:szCs w:val="16"/>
+                <w:highlight w:val="yellow"/>
                 <w:lang w:eastAsia="en-GB"/>
                 <w14:ligatures w14:val="none"/>
               </w:rPr>
@@ -9086,6 +9504,7 @@
   <w:style w:type="character" w:default="1" w:styleId="DefaultParagraphFont">
     <w:name w:val="Default Paragraph Font"/>
     <w:uiPriority w:val="1"/>
+    <w:semiHidden/>
     <w:unhideWhenUsed/>
   </w:style>
   <w:style w:type="table" w:default="1" w:styleId="TableNormal">

</xml_diff>